<commit_message>
Sync pcf: Wed Jan 10 04:31:26 UTC 2024
</commit_message>
<xml_diff>
--- a/documentation/report/examples/security_analysis_docx/example.docx
+++ b/documentation/report/examples/security_analysis_docx/example.docx
@@ -15,7 +15,7 @@
           <wp:inline distT="0" distB="0" distL="0" distR="0" wp14:anchorId="3F9B343D" wp14:editId="218DB9A5">
             <wp:extent cx="2598420" cy="698282"/>
             <wp:effectExtent l="0" t="0" r="0" b="6985"/>
-            <wp:docPr id="2" name="Рисунок 2"/>
+            <wp:docPr id="2" name="Рисунок 1"/>
             <wp:cNvGraphicFramePr>
               <a:graphicFrameLocks xmlns:a="http://schemas.openxmlformats.org/drawingml/2006/main" noChangeAspect="1"/>
             </wp:cNvGraphicFramePr>
@@ -847,7 +847,6 @@
         <w:rPr>
           <w:lang w:val="en-US"/>
         </w:rPr>
-        <w:lastRenderedPageBreak/>
         <w:t>System information summary</w:t>
       </w:r>
     </w:p>
@@ -882,6 +881,7 @@
                 <w:b/>
               </w:rPr>
             </w:pPr>
+            <w:proofErr w:type="gramStart"/>
             <w:r>
               <w:rPr>
                 <w:b/>
@@ -889,12 +889,43 @@
               </w:rPr>
               <w:t>A</w:t>
             </w:r>
+            <w:proofErr w:type="spellStart"/>
             <w:r>
               <w:rPr>
                 <w:b/>
               </w:rPr>
-              <w:t>mount of hosts</w:t>
-            </w:r>
+              <w:t>mount</w:t>
+            </w:r>
+            <w:proofErr w:type="spellEnd"/>
+            <w:proofErr w:type="gramEnd"/>
+            <w:r>
+              <w:rPr>
+                <w:b/>
+              </w:rPr>
+              <w:t xml:space="preserve"> </w:t>
+            </w:r>
+            <w:proofErr w:type="spellStart"/>
+            <w:r>
+              <w:rPr>
+                <w:b/>
+              </w:rPr>
+              <w:t>of</w:t>
+            </w:r>
+            <w:proofErr w:type="spellEnd"/>
+            <w:r>
+              <w:rPr>
+                <w:b/>
+              </w:rPr>
+              <w:t xml:space="preserve"> </w:t>
+            </w:r>
+            <w:proofErr w:type="spellStart"/>
+            <w:r>
+              <w:rPr>
+                <w:b/>
+              </w:rPr>
+              <w:t>hosts</w:t>
+            </w:r>
+            <w:proofErr w:type="spellEnd"/>
             <w:r>
               <w:rPr>
                 <w:b/>
@@ -916,12 +947,28 @@
                 <w:lang w:val="en-US"/>
               </w:rPr>
             </w:pPr>
-            <w:r>
-              <w:rPr>
-                <w:lang w:val="en-US"/>
-              </w:rPr>
-              <w:t>{{ hosts|length</w:t>
-            </w:r>
+            <w:proofErr w:type="gramStart"/>
+            <w:r>
+              <w:rPr>
+                <w:lang w:val="en-US"/>
+              </w:rPr>
+              <w:t xml:space="preserve">{{ </w:t>
+            </w:r>
+            <w:proofErr w:type="spellStart"/>
+            <w:r>
+              <w:rPr>
+                <w:lang w:val="en-US"/>
+              </w:rPr>
+              <w:t>hosts</w:t>
+            </w:r>
+            <w:proofErr w:type="gramEnd"/>
+            <w:r>
+              <w:rPr>
+                <w:lang w:val="en-US"/>
+              </w:rPr>
+              <w:t>|length</w:t>
+            </w:r>
+            <w:proofErr w:type="spellEnd"/>
             <w:r>
               <w:rPr>
                 <w:lang w:val="en-US"/>
@@ -944,7 +991,35 @@
               <w:rPr>
                 <w:lang w:val="en-US"/>
               </w:rPr>
-              <w:t>{% set all_hosts=hosts.keys() | list %}</w:t>
+              <w:t xml:space="preserve">{% set </w:t>
+            </w:r>
+            <w:proofErr w:type="spellStart"/>
+            <w:r>
+              <w:rPr>
+                <w:lang w:val="en-US"/>
+              </w:rPr>
+              <w:t>all_hosts</w:t>
+            </w:r>
+            <w:proofErr w:type="spellEnd"/>
+            <w:r>
+              <w:rPr>
+                <w:lang w:val="en-US"/>
+              </w:rPr>
+              <w:t>=</w:t>
+            </w:r>
+            <w:proofErr w:type="spellStart"/>
+            <w:r>
+              <w:rPr>
+                <w:lang w:val="en-US"/>
+              </w:rPr>
+              <w:t>hosts.keys</w:t>
+            </w:r>
+            <w:proofErr w:type="spellEnd"/>
+            <w:r>
+              <w:rPr>
+                <w:lang w:val="en-US"/>
+              </w:rPr>
+              <w:t>() | list %}</w:t>
             </w:r>
             <w:r>
               <w:rPr>
@@ -956,7 +1031,21 @@
               <w:rPr>
                 <w:lang w:val="en-US"/>
               </w:rPr>
-              <w:t>{% set half1=all_hosts[::2] %}</w:t>
+              <w:t>{% set half1=</w:t>
+            </w:r>
+            <w:proofErr w:type="spellStart"/>
+            <w:r>
+              <w:rPr>
+                <w:lang w:val="en-US"/>
+              </w:rPr>
+              <w:t>all_hosts</w:t>
+            </w:r>
+            <w:proofErr w:type="spellEnd"/>
+            <w:r>
+              <w:rPr>
+                <w:lang w:val="en-US"/>
+              </w:rPr>
+              <w:t>[::2] %}</w:t>
             </w:r>
             <w:r>
               <w:rPr>
@@ -968,7 +1057,21 @@
               <w:rPr>
                 <w:lang w:val="en-US"/>
               </w:rPr>
-              <w:t>{% set half2=all_hosts[1::2] %}</w:t>
+              <w:t>{% set half2=</w:t>
+            </w:r>
+            <w:proofErr w:type="spellStart"/>
+            <w:r>
+              <w:rPr>
+                <w:lang w:val="en-US"/>
+              </w:rPr>
+              <w:t>all_hosts</w:t>
+            </w:r>
+            <w:proofErr w:type="spellEnd"/>
+            <w:r>
+              <w:rPr>
+                <w:lang w:val="en-US"/>
+              </w:rPr>
+              <w:t>[1::2] %}</w:t>
             </w:r>
           </w:p>
         </w:tc>
@@ -994,12 +1097,42 @@
               </w:rPr>
               <w:t>L</w:t>
             </w:r>
+            <w:proofErr w:type="spellStart"/>
             <w:r>
               <w:rPr>
                 <w:b/>
               </w:rPr>
-              <w:t>ist of hosts</w:t>
-            </w:r>
+              <w:t>ist</w:t>
+            </w:r>
+            <w:proofErr w:type="spellEnd"/>
+            <w:r>
+              <w:rPr>
+                <w:b/>
+              </w:rPr>
+              <w:t xml:space="preserve"> </w:t>
+            </w:r>
+            <w:proofErr w:type="spellStart"/>
+            <w:r>
+              <w:rPr>
+                <w:b/>
+              </w:rPr>
+              <w:t>of</w:t>
+            </w:r>
+            <w:proofErr w:type="spellEnd"/>
+            <w:r>
+              <w:rPr>
+                <w:b/>
+              </w:rPr>
+              <w:t xml:space="preserve"> </w:t>
+            </w:r>
+            <w:proofErr w:type="spellStart"/>
+            <w:r>
+              <w:rPr>
+                <w:b/>
+              </w:rPr>
+              <w:t>hosts</w:t>
+            </w:r>
+            <w:proofErr w:type="spellEnd"/>
             <w:r>
               <w:rPr>
                 <w:b/>
@@ -1140,8 +1273,16 @@
                     <w:rPr>
                       <w:lang w:val="en-US"/>
                     </w:rPr>
-                    <w:t>{{half2[loop.index</w:t>
+                    <w:t>{{half2[</w:t>
                   </w:r>
+                  <w:proofErr w:type="gramStart"/>
+                  <w:r>
+                    <w:rPr>
+                      <w:lang w:val="en-US"/>
+                    </w:rPr>
+                    <w:t>loop.index</w:t>
+                  </w:r>
+                  <w:proofErr w:type="gramEnd"/>
                   <w:r>
                     <w:rPr>
                       <w:lang w:val="en-US"/>
@@ -1194,7 +1335,21 @@
                     <w:rPr>
                       <w:lang w:val="en-US"/>
                     </w:rPr>
-                    <w:t xml:space="preserve"> endfor %}</w:t>
+                    <w:t xml:space="preserve"> </w:t>
+                  </w:r>
+                  <w:proofErr w:type="spellStart"/>
+                  <w:r>
+                    <w:rPr>
+                      <w:lang w:val="en-US"/>
+                    </w:rPr>
+                    <w:t>endfor</w:t>
+                  </w:r>
+                  <w:proofErr w:type="spellEnd"/>
+                  <w:r>
+                    <w:rPr>
+                      <w:lang w:val="en-US"/>
+                    </w:rPr>
+                    <w:t xml:space="preserve"> %}</w:t>
                   </w:r>
                 </w:p>
               </w:tc>
@@ -1310,13 +1465,31 @@
       <w:pPr>
         <w:pStyle w:val="2"/>
       </w:pPr>
+      <w:proofErr w:type="spellStart"/>
       <w:r>
         <w:rPr>
           <w:sz w:val="44"/>
           <w:szCs w:val="32"/>
         </w:rPr>
-        <w:t>Brief conclusion</w:t>
-      </w:r>
+        <w:t>Brief</w:t>
+      </w:r>
+      <w:proofErr w:type="spellEnd"/>
+      <w:r>
+        <w:rPr>
+          <w:sz w:val="44"/>
+          <w:szCs w:val="32"/>
+        </w:rPr>
+        <w:t xml:space="preserve"> </w:t>
+      </w:r>
+      <w:proofErr w:type="spellStart"/>
+      <w:r>
+        <w:rPr>
+          <w:sz w:val="44"/>
+          <w:szCs w:val="32"/>
+        </w:rPr>
+        <w:t>conclusion</w:t>
+      </w:r>
+      <w:proofErr w:type="spellEnd"/>
     </w:p>
     <w:tbl>
       <w:tblPr>
@@ -1370,12 +1543,14 @@
               </w:rPr>
               <w:t>R</w:t>
             </w:r>
+            <w:proofErr w:type="spellStart"/>
             <w:r>
               <w:rPr>
                 <w:b/>
               </w:rPr>
               <w:t>is</w:t>
             </w:r>
+            <w:proofErr w:type="spellEnd"/>
             <w:r>
               <w:rPr>
                 <w:b/>
@@ -1387,8 +1562,16 @@
               <w:rPr>
                 <w:b/>
               </w:rPr>
-              <w:t xml:space="preserve"> level</w:t>
-            </w:r>
+              <w:t xml:space="preserve"> </w:t>
+            </w:r>
+            <w:proofErr w:type="spellStart"/>
+            <w:r>
+              <w:rPr>
+                <w:b/>
+              </w:rPr>
+              <w:t>level</w:t>
+            </w:r>
+            <w:proofErr w:type="spellEnd"/>
           </w:p>
         </w:tc>
         <w:tc>
@@ -1404,6 +1587,7 @@
                 <w:lang w:val="en-US"/>
               </w:rPr>
             </w:pPr>
+            <w:proofErr w:type="gramStart"/>
             <w:r>
               <w:rPr>
                 <w:b/>
@@ -1416,13 +1600,37 @@
                 <w:b/>
                 <w:lang w:val="en-US"/>
               </w:rPr>
-              <w:t>{% set criticality = {'critical':0,'high':0,'medium':0,'low':0,'info':0} %}{% for issue_id in issues</w:t>
-            </w:r>
+              <w:t>{</w:t>
+            </w:r>
+            <w:proofErr w:type="gramEnd"/>
             <w:r>
               <w:rPr>
                 <w:b/>
                 <w:lang w:val="en-US"/>
               </w:rPr>
+              <w:t xml:space="preserve">% set criticality = {'critical':0,'high':0,'medium':0,'low':0,'info':0} %}{% for </w:t>
+            </w:r>
+            <w:proofErr w:type="spellStart"/>
+            <w:r>
+              <w:rPr>
+                <w:b/>
+                <w:lang w:val="en-US"/>
+              </w:rPr>
+              <w:t>issue_id</w:t>
+            </w:r>
+            <w:proofErr w:type="spellEnd"/>
+            <w:r>
+              <w:rPr>
+                <w:b/>
+                <w:lang w:val="en-US"/>
+              </w:rPr>
+              <w:t xml:space="preserve"> in issues</w:t>
+            </w:r>
+            <w:r>
+              <w:rPr>
+                <w:b/>
+                <w:lang w:val="en-US"/>
+              </w:rPr>
               <w:t xml:space="preserve"> </w:t>
             </w:r>
             <w:r>
@@ -1472,7 +1680,23 @@
                 <w:b/>
                 <w:lang w:val="en-US"/>
               </w:rPr>
-              <w:t>}{% endfor %}</w:t>
+              <w:t xml:space="preserve">}{% </w:t>
+            </w:r>
+            <w:proofErr w:type="spellStart"/>
+            <w:r>
+              <w:rPr>
+                <w:b/>
+                <w:lang w:val="en-US"/>
+              </w:rPr>
+              <w:t>endfor</w:t>
+            </w:r>
+            <w:proofErr w:type="spellEnd"/>
+            <w:r>
+              <w:rPr>
+                <w:b/>
+                <w:lang w:val="en-US"/>
+              </w:rPr>
+              <w:t xml:space="preserve"> %}</w:t>
             </w:r>
           </w:p>
         </w:tc>
@@ -1529,13 +1753,27 @@
               <w:rPr>
                 <w:lang w:val="en-US"/>
               </w:rPr>
-              <w:t>{% if not criticality['critical'] %}</w:t>
-            </w:r>
-            <w:r>
-              <w:rPr>
-                <w:lang w:val="en-US"/>
-              </w:rPr>
-              <w:t>Not found</w:t>
+              <w:t xml:space="preserve">{% if not criticality['critical'] </w:t>
+            </w:r>
+            <w:proofErr w:type="gramStart"/>
+            <w:r>
+              <w:rPr>
+                <w:lang w:val="en-US"/>
+              </w:rPr>
+              <w:t>%}</w:t>
+            </w:r>
+            <w:r>
+              <w:rPr>
+                <w:lang w:val="en-US"/>
+              </w:rPr>
+              <w:t>Not</w:t>
+            </w:r>
+            <w:proofErr w:type="gramEnd"/>
+            <w:r>
+              <w:rPr>
+                <w:lang w:val="en-US"/>
+              </w:rPr>
+              <w:t xml:space="preserve"> found</w:t>
             </w:r>
             <w:r>
               <w:rPr>
@@ -1628,13 +1866,27 @@
               <w:rPr>
                 <w:lang w:val="en-US"/>
               </w:rPr>
-              <w:t>'] %</w:t>
-            </w:r>
-            <w:r>
-              <w:rPr>
-                <w:lang w:val="en-US"/>
-              </w:rPr>
-              <w:t>}Not found</w:t>
+              <w:t xml:space="preserve">'] </w:t>
+            </w:r>
+            <w:proofErr w:type="gramStart"/>
+            <w:r>
+              <w:rPr>
+                <w:lang w:val="en-US"/>
+              </w:rPr>
+              <w:t>%</w:t>
+            </w:r>
+            <w:r>
+              <w:rPr>
+                <w:lang w:val="en-US"/>
+              </w:rPr>
+              <w:t>}Not</w:t>
+            </w:r>
+            <w:proofErr w:type="gramEnd"/>
+            <w:r>
+              <w:rPr>
+                <w:lang w:val="en-US"/>
+              </w:rPr>
+              <w:t xml:space="preserve"> found</w:t>
             </w:r>
             <w:r>
               <w:rPr>
@@ -1733,13 +1985,27 @@
               <w:rPr>
                 <w:lang w:val="en-US"/>
               </w:rPr>
-              <w:t>'] %}</w:t>
-            </w:r>
-            <w:r>
-              <w:rPr>
-                <w:lang w:val="en-US"/>
-              </w:rPr>
-              <w:t>Not found</w:t>
+              <w:t xml:space="preserve">'] </w:t>
+            </w:r>
+            <w:proofErr w:type="gramStart"/>
+            <w:r>
+              <w:rPr>
+                <w:lang w:val="en-US"/>
+              </w:rPr>
+              <w:t>%}</w:t>
+            </w:r>
+            <w:r>
+              <w:rPr>
+                <w:lang w:val="en-US"/>
+              </w:rPr>
+              <w:t>Not</w:t>
+            </w:r>
+            <w:proofErr w:type="gramEnd"/>
+            <w:r>
+              <w:rPr>
+                <w:lang w:val="en-US"/>
+              </w:rPr>
+              <w:t xml:space="preserve"> found</w:t>
             </w:r>
             <w:r>
               <w:rPr>
@@ -1839,13 +2105,27 @@
               <w:rPr>
                 <w:lang w:val="en-US"/>
               </w:rPr>
-              <w:t>'] %}</w:t>
-            </w:r>
-            <w:r>
-              <w:rPr>
-                <w:lang w:val="en-US"/>
-              </w:rPr>
-              <w:t>Not found</w:t>
+              <w:t xml:space="preserve">'] </w:t>
+            </w:r>
+            <w:proofErr w:type="gramStart"/>
+            <w:r>
+              <w:rPr>
+                <w:lang w:val="en-US"/>
+              </w:rPr>
+              <w:t>%}</w:t>
+            </w:r>
+            <w:r>
+              <w:rPr>
+                <w:lang w:val="en-US"/>
+              </w:rPr>
+              <w:t>Not</w:t>
+            </w:r>
+            <w:proofErr w:type="gramEnd"/>
+            <w:r>
+              <w:rPr>
+                <w:lang w:val="en-US"/>
+              </w:rPr>
+              <w:t xml:space="preserve"> found</w:t>
             </w:r>
             <w:r>
               <w:rPr>
@@ -1924,7 +2204,6 @@
         <w:rPr>
           <w:lang w:val="en-US"/>
         </w:rPr>
-        <w:lastRenderedPageBreak/>
         <w:t>Testing process</w:t>
       </w:r>
     </w:p>
@@ -2000,6 +2279,7 @@
         </w:rPr>
         <w:t xml:space="preserve"> </w:t>
       </w:r>
+      <w:proofErr w:type="spellStart"/>
       <w:r>
         <w:rPr>
           <w:lang w:val="en-US"/>
@@ -2018,6 +2298,7 @@
         </w:rPr>
         <w:t>count</w:t>
       </w:r>
+      <w:proofErr w:type="spellEnd"/>
       <w:r>
         <w:rPr>
           <w:lang w:val="en-US"/>
@@ -2036,6 +2317,7 @@
         </w:rPr>
         <w:t xml:space="preserve"> </w:t>
       </w:r>
+      <w:proofErr w:type="spellStart"/>
       <w:r>
         <w:rPr>
           <w:lang w:val="en-US"/>
@@ -2054,6 +2336,7 @@
         </w:rPr>
         <w:t>count</w:t>
       </w:r>
+      <w:proofErr w:type="spellEnd"/>
       <w:r>
         <w:rPr>
           <w:lang w:val="en-US"/>
@@ -2094,7 +2377,6 @@
         <w:rPr>
           <w:lang w:val="en-US"/>
         </w:rPr>
-        <w:lastRenderedPageBreak/>
         <w:t>List of vulnerabilities</w:t>
       </w:r>
       <w:r>
@@ -2107,7 +2389,35 @@
         <w:rPr>
           <w:lang w:val="en-US"/>
         </w:rPr>
-        <w:t>{% for group_issue_name in grouped_issues %}</w:t>
+        <w:t xml:space="preserve">{% for </w:t>
+      </w:r>
+      <w:proofErr w:type="spellStart"/>
+      <w:r>
+        <w:rPr>
+          <w:lang w:val="en-US"/>
+        </w:rPr>
+        <w:t>group_issue_name</w:t>
+      </w:r>
+      <w:proofErr w:type="spellEnd"/>
+      <w:r>
+        <w:rPr>
+          <w:lang w:val="en-US"/>
+        </w:rPr>
+        <w:t xml:space="preserve"> in </w:t>
+      </w:r>
+      <w:proofErr w:type="spellStart"/>
+      <w:r>
+        <w:rPr>
+          <w:lang w:val="en-US"/>
+        </w:rPr>
+        <w:t>grouped_issues</w:t>
+      </w:r>
+      <w:proofErr w:type="spellEnd"/>
+      <w:r>
+        <w:rPr>
+          <w:lang w:val="en-US"/>
+        </w:rPr>
+        <w:t xml:space="preserve"> %}</w:t>
       </w:r>
     </w:p>
     <w:p>
@@ -2123,11 +2433,69 @@
         </w:rPr>
         <w:t>{{</w:t>
       </w:r>
-      <w:r>
-        <w:rPr>
-          <w:lang w:val="en-US"/>
-        </w:rPr>
-        <w:t>group_issue_name}}{% for issue_id in grouped_issues[group_issue_name] %}</w:t>
+      <w:proofErr w:type="spellStart"/>
+      <w:r>
+        <w:rPr>
+          <w:lang w:val="en-US"/>
+        </w:rPr>
+        <w:t>group_issue_name</w:t>
+      </w:r>
+      <w:proofErr w:type="spellEnd"/>
+      <w:proofErr w:type="gramStart"/>
+      <w:r>
+        <w:rPr>
+          <w:lang w:val="en-US"/>
+        </w:rPr>
+        <w:t>}}{</w:t>
+      </w:r>
+      <w:proofErr w:type="gramEnd"/>
+      <w:r>
+        <w:rPr>
+          <w:lang w:val="en-US"/>
+        </w:rPr>
+        <w:t xml:space="preserve">% for </w:t>
+      </w:r>
+      <w:proofErr w:type="spellStart"/>
+      <w:r>
+        <w:rPr>
+          <w:lang w:val="en-US"/>
+        </w:rPr>
+        <w:t>issue_id</w:t>
+      </w:r>
+      <w:proofErr w:type="spellEnd"/>
+      <w:r>
+        <w:rPr>
+          <w:lang w:val="en-US"/>
+        </w:rPr>
+        <w:t xml:space="preserve"> in </w:t>
+      </w:r>
+      <w:proofErr w:type="spellStart"/>
+      <w:r>
+        <w:rPr>
+          <w:lang w:val="en-US"/>
+        </w:rPr>
+        <w:t>grouped_issues</w:t>
+      </w:r>
+      <w:proofErr w:type="spellEnd"/>
+      <w:r>
+        <w:rPr>
+          <w:lang w:val="en-US"/>
+        </w:rPr>
+        <w:t>[</w:t>
+      </w:r>
+      <w:proofErr w:type="spellStart"/>
+      <w:r>
+        <w:rPr>
+          <w:lang w:val="en-US"/>
+        </w:rPr>
+        <w:t>group_issue_name</w:t>
+      </w:r>
+      <w:proofErr w:type="spellEnd"/>
+      <w:r>
+        <w:rPr>
+          <w:lang w:val="en-US"/>
+        </w:rPr>
+        <w:t>] %}</w:t>
       </w:r>
     </w:p>
     <w:p>
@@ -2151,6 +2519,7 @@
         <w:t xml:space="preserve"> </w:t>
       </w:r>
       <w:bookmarkEnd w:id="0"/>
+      <w:proofErr w:type="gramStart"/>
       <w:r>
         <w:rPr>
           <w:lang w:val="en-US"/>
@@ -2163,11 +2532,54 @@
         </w:rPr>
         <w:t xml:space="preserve"> </w:t>
       </w:r>
-      <w:r>
-        <w:rPr>
-          <w:lang w:val="en-US"/>
-        </w:rPr>
-        <w:t>grouped_issues[group_issue_name].index(issue_id)+1</w:t>
+      <w:proofErr w:type="spellStart"/>
+      <w:r>
+        <w:rPr>
+          <w:lang w:val="en-US"/>
+        </w:rPr>
+        <w:t>grouped</w:t>
+      </w:r>
+      <w:proofErr w:type="gramEnd"/>
+      <w:r>
+        <w:rPr>
+          <w:lang w:val="en-US"/>
+        </w:rPr>
+        <w:t>_issues</w:t>
+      </w:r>
+      <w:proofErr w:type="spellEnd"/>
+      <w:r>
+        <w:rPr>
+          <w:lang w:val="en-US"/>
+        </w:rPr>
+        <w:t>[</w:t>
+      </w:r>
+      <w:proofErr w:type="spellStart"/>
+      <w:r>
+        <w:rPr>
+          <w:lang w:val="en-US"/>
+        </w:rPr>
+        <w:t>group_issue_name</w:t>
+      </w:r>
+      <w:proofErr w:type="spellEnd"/>
+      <w:r>
+        <w:rPr>
+          <w:lang w:val="en-US"/>
+        </w:rPr>
+        <w:t>].index(</w:t>
+      </w:r>
+      <w:proofErr w:type="spellStart"/>
+      <w:r>
+        <w:rPr>
+          <w:lang w:val="en-US"/>
+        </w:rPr>
+        <w:t>issue_id</w:t>
+      </w:r>
+      <w:proofErr w:type="spellEnd"/>
+      <w:r>
+        <w:rPr>
+          <w:lang w:val="en-US"/>
+        </w:rPr>
+        <w:t>)+1</w:t>
       </w:r>
       <w:r>
         <w:rPr>
@@ -2241,6 +2653,7 @@
                 <w:lang w:val="en-US"/>
               </w:rPr>
             </w:pPr>
+            <w:proofErr w:type="gramStart"/>
             <w:r>
               <w:rPr>
                 <w:lang w:val="en-US"/>
@@ -2257,7 +2670,14 @@
               <w:rPr>
                 <w:lang w:val="en-US"/>
               </w:rPr>
-              <w:t>issues[issue_id]['criticality'].replace('critical','</w:t>
+              <w:t>issues</w:t>
+            </w:r>
+            <w:proofErr w:type="gramEnd"/>
+            <w:r>
+              <w:rPr>
+                <w:lang w:val="en-US"/>
+              </w:rPr>
+              <w:t>[issue_id]['criticality'].replace('critical','</w:t>
             </w:r>
             <w:r>
               <w:rPr>
@@ -2281,7 +2701,14 @@
               <w:rPr>
                 <w:lang w:val="en-US"/>
               </w:rPr>
-              <w:t>').replace('medium','</w:t>
+              <w:t>').replace('</w:t>
+            </w:r>
+            <w:proofErr w:type="spellStart"/>
+            <w:r>
+              <w:rPr>
+                <w:lang w:val="en-US"/>
+              </w:rPr>
+              <w:t>medium','</w:t>
             </w:r>
             <w:r>
               <w:rPr>
@@ -2289,11 +2716,19 @@
               </w:rPr>
               <w:t>Medium</w:t>
             </w:r>
-            <w:r>
-              <w:rPr>
-                <w:lang w:val="en-US"/>
-              </w:rPr>
-              <w:t>').replace('low','</w:t>
+            <w:proofErr w:type="spellEnd"/>
+            <w:r>
+              <w:rPr>
+                <w:lang w:val="en-US"/>
+              </w:rPr>
+              <w:t>').replace('</w:t>
+            </w:r>
+            <w:proofErr w:type="spellStart"/>
+            <w:r>
+              <w:rPr>
+                <w:lang w:val="en-US"/>
+              </w:rPr>
+              <w:t>low','</w:t>
             </w:r>
             <w:r>
               <w:rPr>
@@ -2301,6 +2736,7 @@
               </w:rPr>
               <w:t>Low</w:t>
             </w:r>
+            <w:proofErr w:type="spellEnd"/>
             <w:r>
               <w:rPr>
                 <w:lang w:val="en-US"/>
@@ -2362,6 +2798,7 @@
                 <w:lang w:val="en-US"/>
               </w:rPr>
             </w:pPr>
+            <w:proofErr w:type="gramStart"/>
             <w:r>
               <w:rPr>
                 <w:lang w:val="en-US"/>
@@ -2378,7 +2815,28 @@
               <w:rPr>
                 <w:lang w:val="en-US"/>
               </w:rPr>
-              <w:t>issues[issue_id]['description']</w:t>
+              <w:t>issues</w:t>
+            </w:r>
+            <w:proofErr w:type="gramEnd"/>
+            <w:r>
+              <w:rPr>
+                <w:lang w:val="en-US"/>
+              </w:rPr>
+              <w:t>[</w:t>
+            </w:r>
+            <w:proofErr w:type="spellStart"/>
+            <w:r>
+              <w:rPr>
+                <w:lang w:val="en-US"/>
+              </w:rPr>
+              <w:t>issue_id</w:t>
+            </w:r>
+            <w:proofErr w:type="spellEnd"/>
+            <w:r>
+              <w:rPr>
+                <w:lang w:val="en-US"/>
+              </w:rPr>
+              <w:t>]['description']</w:t>
             </w:r>
             <w:r>
               <w:rPr>
@@ -2418,7 +2876,7 @@
               <w:rPr>
                 <w:lang w:val="en-US"/>
               </w:rPr>
-              <w:t>Terms of Use</w:t>
+              <w:t>Attacker type</w:t>
             </w:r>
             <w:r>
               <w:t>:</w:t>
@@ -2441,11 +2899,51 @@
                 <w:lang w:val="en-US"/>
               </w:rPr>
             </w:pPr>
-            <w:r>
-              <w:rPr>
-                <w:lang w:val="en-US"/>
-              </w:rPr>
-              <w:t>Any external intruder/authorized user</w:t>
+            <w:proofErr w:type="gramStart"/>
+            <w:r>
+              <w:rPr>
+                <w:bCs/>
+                <w:lang w:val="en-US"/>
+              </w:rPr>
+              <w:t>{{ issues</w:t>
+            </w:r>
+            <w:proofErr w:type="gramEnd"/>
+            <w:r>
+              <w:rPr>
+                <w:bCs/>
+                <w:lang w:val="en-US"/>
+              </w:rPr>
+              <w:t>[</w:t>
+            </w:r>
+            <w:proofErr w:type="spellStart"/>
+            <w:r>
+              <w:rPr>
+                <w:bCs/>
+                <w:lang w:val="en-US"/>
+              </w:rPr>
+              <w:t>issue_id</w:t>
+            </w:r>
+            <w:proofErr w:type="spellEnd"/>
+            <w:r>
+              <w:rPr>
+                <w:bCs/>
+                <w:lang w:val="en-US"/>
+              </w:rPr>
+              <w:t>]['</w:t>
+            </w:r>
+            <w:r>
+              <w:rPr>
+                <w:bCs/>
+                <w:lang w:val="en-US"/>
+              </w:rPr>
+              <w:t>intruder</w:t>
+            </w:r>
+            <w:r>
+              <w:rPr>
+                <w:bCs/>
+                <w:lang w:val="en-US"/>
+              </w:rPr>
+              <w:t>'] }}</w:t>
             </w:r>
           </w:p>
         </w:tc>
@@ -2496,11 +2994,47 @@
                 <w:lang w:val="en-US"/>
               </w:rPr>
             </w:pPr>
-            <w:r>
-              <w:rPr>
-                <w:lang w:val="en-US"/>
-              </w:rPr>
-              <w:t>{{ issues[issue_id]['url_path']</w:t>
+            <w:proofErr w:type="gramStart"/>
+            <w:r>
+              <w:rPr>
+                <w:lang w:val="en-US"/>
+              </w:rPr>
+              <w:t>{{ issues</w:t>
+            </w:r>
+            <w:proofErr w:type="gramEnd"/>
+            <w:r>
+              <w:rPr>
+                <w:lang w:val="en-US"/>
+              </w:rPr>
+              <w:t>[</w:t>
+            </w:r>
+            <w:proofErr w:type="spellStart"/>
+            <w:r>
+              <w:rPr>
+                <w:lang w:val="en-US"/>
+              </w:rPr>
+              <w:t>issue_id</w:t>
+            </w:r>
+            <w:proofErr w:type="spellEnd"/>
+            <w:r>
+              <w:rPr>
+                <w:lang w:val="en-US"/>
+              </w:rPr>
+              <w:t>]['</w:t>
+            </w:r>
+            <w:proofErr w:type="spellStart"/>
+            <w:r>
+              <w:rPr>
+                <w:lang w:val="en-US"/>
+              </w:rPr>
+              <w:t>url_path</w:t>
+            </w:r>
+            <w:proofErr w:type="spellEnd"/>
+            <w:r>
+              <w:rPr>
+                <w:lang w:val="en-US"/>
+              </w:rPr>
+              <w:t>']</w:t>
             </w:r>
             <w:r>
               <w:rPr>
@@ -2564,40 +3098,425 @@
                 <w:lang w:val="en-US"/>
               </w:rPr>
             </w:pPr>
+            <w:proofErr w:type="gramStart"/>
             <w:r>
               <w:rPr>
                 <w:bCs/>
                 <w:lang w:val="en-US"/>
               </w:rPr>
-              <w:t>{{</w:t>
-            </w:r>
+              <w:t>{{ issues</w:t>
+            </w:r>
+            <w:proofErr w:type="gramEnd"/>
             <w:r>
               <w:rPr>
                 <w:bCs/>
                 <w:lang w:val="en-US"/>
               </w:rPr>
-              <w:t xml:space="preserve"> </w:t>
-            </w:r>
+              <w:t>[</w:t>
+            </w:r>
+            <w:proofErr w:type="spellStart"/>
             <w:r>
               <w:rPr>
                 <w:bCs/>
                 <w:lang w:val="en-US"/>
               </w:rPr>
-              <w:t>issues[issue_id]['param']</w:t>
-            </w:r>
+              <w:t>issue_id</w:t>
+            </w:r>
+            <w:proofErr w:type="spellEnd"/>
             <w:r>
               <w:rPr>
                 <w:bCs/>
                 <w:lang w:val="en-US"/>
               </w:rPr>
-              <w:t xml:space="preserve"> </w:t>
-            </w:r>
-            <w:r>
+              <w:t>]['param'] }}</w:t>
+            </w:r>
+          </w:p>
+        </w:tc>
+      </w:tr>
+      <w:tr>
+        <w:trPr>
+          <w:jc w:val="center"/>
+        </w:trPr>
+        <w:tc>
+          <w:tcPr>
+            <w:tcW w:w="3214" w:type="dxa"/>
+            <w:gridSpan w:val="2"/>
+            <w:tcBorders>
+              <w:top w:val="nil"/>
+              <w:left w:val="nil"/>
+              <w:bottom w:val="nil"/>
+              <w:right w:val="nil"/>
+            </w:tcBorders>
+          </w:tcPr>
+          <w:p>
+            <w:pPr>
+              <w:pStyle w:val="Table1"/>
+              <w:rPr>
+                <w:lang w:val="en-US"/>
+              </w:rPr>
+            </w:pPr>
+            <w:r>
+              <w:rPr>
+                <w:lang w:val="en-US"/>
+              </w:rPr>
+              <w:t>CWE:</w:t>
+            </w:r>
+          </w:p>
+        </w:tc>
+        <w:tc>
+          <w:tcPr>
+            <w:tcW w:w="6425" w:type="dxa"/>
+            <w:tcBorders>
+              <w:top w:val="nil"/>
+              <w:left w:val="nil"/>
+              <w:bottom w:val="nil"/>
+              <w:right w:val="nil"/>
+            </w:tcBorders>
+          </w:tcPr>
+          <w:p>
+            <w:pPr>
               <w:rPr>
                 <w:bCs/>
                 <w:lang w:val="en-US"/>
               </w:rPr>
-              <w:t>}}</w:t>
+            </w:pPr>
+            <w:proofErr w:type="gramStart"/>
+            <w:r>
+              <w:rPr>
+                <w:bCs/>
+                <w:lang w:val="en-US"/>
+              </w:rPr>
+              <w:t>{{ issues</w:t>
+            </w:r>
+            <w:proofErr w:type="gramEnd"/>
+            <w:r>
+              <w:rPr>
+                <w:bCs/>
+                <w:lang w:val="en-US"/>
+              </w:rPr>
+              <w:t>[</w:t>
+            </w:r>
+            <w:proofErr w:type="spellStart"/>
+            <w:r>
+              <w:rPr>
+                <w:bCs/>
+                <w:lang w:val="en-US"/>
+              </w:rPr>
+              <w:t>issue_id</w:t>
+            </w:r>
+            <w:proofErr w:type="spellEnd"/>
+            <w:r>
+              <w:rPr>
+                <w:bCs/>
+                <w:lang w:val="en-US"/>
+              </w:rPr>
+              <w:t>]['</w:t>
+            </w:r>
+            <w:proofErr w:type="spellStart"/>
+            <w:r>
+              <w:rPr>
+                <w:bCs/>
+                <w:lang w:val="en-US"/>
+              </w:rPr>
+              <w:t>cwe</w:t>
+            </w:r>
+            <w:proofErr w:type="spellEnd"/>
+            <w:r>
+              <w:rPr>
+                <w:bCs/>
+                <w:lang w:val="en-US"/>
+              </w:rPr>
+              <w:t>'] }}</w:t>
+            </w:r>
+          </w:p>
+        </w:tc>
+      </w:tr>
+      <w:tr>
+        <w:trPr>
+          <w:jc w:val="center"/>
+        </w:trPr>
+        <w:tc>
+          <w:tcPr>
+            <w:tcW w:w="3214" w:type="dxa"/>
+            <w:gridSpan w:val="2"/>
+            <w:tcBorders>
+              <w:top w:val="nil"/>
+              <w:left w:val="nil"/>
+              <w:bottom w:val="nil"/>
+              <w:right w:val="nil"/>
+            </w:tcBorders>
+          </w:tcPr>
+          <w:p>
+            <w:pPr>
+              <w:pStyle w:val="Table1"/>
+              <w:rPr>
+                <w:lang w:val="en-US"/>
+              </w:rPr>
+            </w:pPr>
+            <w:r>
+              <w:rPr>
+                <w:lang w:val="en-US"/>
+              </w:rPr>
+              <w:t>CVE:</w:t>
+            </w:r>
+          </w:p>
+        </w:tc>
+        <w:tc>
+          <w:tcPr>
+            <w:tcW w:w="6425" w:type="dxa"/>
+            <w:tcBorders>
+              <w:top w:val="nil"/>
+              <w:left w:val="nil"/>
+              <w:bottom w:val="nil"/>
+              <w:right w:val="nil"/>
+            </w:tcBorders>
+          </w:tcPr>
+          <w:p>
+            <w:pPr>
+              <w:rPr>
+                <w:bCs/>
+                <w:lang w:val="en-US"/>
+              </w:rPr>
+            </w:pPr>
+            <w:proofErr w:type="gramStart"/>
+            <w:r>
+              <w:rPr>
+                <w:bCs/>
+                <w:lang w:val="en-US"/>
+              </w:rPr>
+              <w:t>{{ issues</w:t>
+            </w:r>
+            <w:proofErr w:type="gramEnd"/>
+            <w:r>
+              <w:rPr>
+                <w:bCs/>
+                <w:lang w:val="en-US"/>
+              </w:rPr>
+              <w:t>[</w:t>
+            </w:r>
+            <w:proofErr w:type="spellStart"/>
+            <w:r>
+              <w:rPr>
+                <w:bCs/>
+                <w:lang w:val="en-US"/>
+              </w:rPr>
+              <w:t>issue_id</w:t>
+            </w:r>
+            <w:proofErr w:type="spellEnd"/>
+            <w:r>
+              <w:rPr>
+                <w:bCs/>
+                <w:lang w:val="en-US"/>
+              </w:rPr>
+              <w:t>]['</w:t>
+            </w:r>
+            <w:proofErr w:type="spellStart"/>
+            <w:r>
+              <w:rPr>
+                <w:bCs/>
+                <w:lang w:val="en-US"/>
+              </w:rPr>
+              <w:t>cve</w:t>
+            </w:r>
+            <w:proofErr w:type="spellEnd"/>
+            <w:r>
+              <w:rPr>
+                <w:bCs/>
+                <w:lang w:val="en-US"/>
+              </w:rPr>
+              <w:t>'] }}</w:t>
+            </w:r>
+          </w:p>
+        </w:tc>
+      </w:tr>
+      <w:tr>
+        <w:trPr>
+          <w:jc w:val="center"/>
+        </w:trPr>
+        <w:tc>
+          <w:tcPr>
+            <w:tcW w:w="3214" w:type="dxa"/>
+            <w:gridSpan w:val="2"/>
+            <w:tcBorders>
+              <w:top w:val="nil"/>
+              <w:left w:val="nil"/>
+              <w:bottom w:val="nil"/>
+              <w:right w:val="nil"/>
+            </w:tcBorders>
+          </w:tcPr>
+          <w:p>
+            <w:pPr>
+              <w:pStyle w:val="Table1"/>
+              <w:rPr>
+                <w:lang w:val="en-US"/>
+              </w:rPr>
+            </w:pPr>
+            <w:r>
+              <w:rPr>
+                <w:lang w:val="en-US"/>
+              </w:rPr>
+              <w:t>Technical information:</w:t>
+            </w:r>
+          </w:p>
+        </w:tc>
+        <w:tc>
+          <w:tcPr>
+            <w:tcW w:w="6425" w:type="dxa"/>
+            <w:tcBorders>
+              <w:top w:val="nil"/>
+              <w:left w:val="nil"/>
+              <w:bottom w:val="nil"/>
+              <w:right w:val="nil"/>
+            </w:tcBorders>
+          </w:tcPr>
+          <w:p>
+            <w:pPr>
+              <w:rPr>
+                <w:bCs/>
+                <w:lang w:val="en-US"/>
+              </w:rPr>
+            </w:pPr>
+            <w:proofErr w:type="gramStart"/>
+            <w:r>
+              <w:rPr>
+                <w:bCs/>
+                <w:lang w:val="en-US"/>
+              </w:rPr>
+              <w:t>{{ issues</w:t>
+            </w:r>
+            <w:proofErr w:type="gramEnd"/>
+            <w:r>
+              <w:rPr>
+                <w:bCs/>
+                <w:lang w:val="en-US"/>
+              </w:rPr>
+              <w:t>[</w:t>
+            </w:r>
+            <w:proofErr w:type="spellStart"/>
+            <w:r>
+              <w:rPr>
+                <w:bCs/>
+                <w:lang w:val="en-US"/>
+              </w:rPr>
+              <w:t>issue_id</w:t>
+            </w:r>
+            <w:proofErr w:type="spellEnd"/>
+            <w:r>
+              <w:rPr>
+                <w:bCs/>
+                <w:lang w:val="en-US"/>
+              </w:rPr>
+              <w:t>]['</w:t>
+            </w:r>
+            <w:r>
+              <w:rPr>
+                <w:bCs/>
+                <w:lang w:val="en-US"/>
+              </w:rPr>
+              <w:t>technical</w:t>
+            </w:r>
+            <w:r>
+              <w:rPr>
+                <w:bCs/>
+                <w:lang w:val="en-US"/>
+              </w:rPr>
+              <w:t>'] }}</w:t>
+            </w:r>
+          </w:p>
+        </w:tc>
+      </w:tr>
+      <w:tr>
+        <w:trPr>
+          <w:jc w:val="center"/>
+        </w:trPr>
+        <w:tc>
+          <w:tcPr>
+            <w:tcW w:w="3214" w:type="dxa"/>
+            <w:gridSpan w:val="2"/>
+            <w:tcBorders>
+              <w:top w:val="nil"/>
+              <w:left w:val="nil"/>
+              <w:bottom w:val="nil"/>
+              <w:right w:val="nil"/>
+            </w:tcBorders>
+          </w:tcPr>
+          <w:p>
+            <w:pPr>
+              <w:pStyle w:val="Table1"/>
+              <w:rPr>
+                <w:lang w:val="en-US"/>
+              </w:rPr>
+            </w:pPr>
+            <w:r>
+              <w:rPr>
+                <w:lang w:val="en-US"/>
+              </w:rPr>
+              <w:t>Risks details:</w:t>
+            </w:r>
+          </w:p>
+        </w:tc>
+        <w:tc>
+          <w:tcPr>
+            <w:tcW w:w="6425" w:type="dxa"/>
+            <w:tcBorders>
+              <w:top w:val="nil"/>
+              <w:left w:val="nil"/>
+              <w:bottom w:val="nil"/>
+              <w:right w:val="nil"/>
+            </w:tcBorders>
+          </w:tcPr>
+          <w:p>
+            <w:pPr>
+              <w:rPr>
+                <w:bCs/>
+                <w:lang w:val="en-US"/>
+              </w:rPr>
+            </w:pPr>
+            <w:proofErr w:type="gramStart"/>
+            <w:r>
+              <w:rPr>
+                <w:bCs/>
+                <w:lang w:val="en-US"/>
+              </w:rPr>
+              <w:t>{{ issues</w:t>
+            </w:r>
+            <w:proofErr w:type="gramEnd"/>
+            <w:r>
+              <w:rPr>
+                <w:bCs/>
+                <w:lang w:val="en-US"/>
+              </w:rPr>
+              <w:t>[</w:t>
+            </w:r>
+            <w:proofErr w:type="spellStart"/>
+            <w:r>
+              <w:rPr>
+                <w:bCs/>
+                <w:lang w:val="en-US"/>
+              </w:rPr>
+              <w:t>issue_id</w:t>
+            </w:r>
+            <w:proofErr w:type="spellEnd"/>
+            <w:r>
+              <w:rPr>
+                <w:bCs/>
+                <w:lang w:val="en-US"/>
+              </w:rPr>
+              <w:t>]['</w:t>
+            </w:r>
+            <w:r>
+              <w:rPr>
+                <w:bCs/>
+                <w:lang w:val="en-US"/>
+              </w:rPr>
+              <w:t>risks</w:t>
+            </w:r>
+            <w:r>
+              <w:rPr>
+                <w:bCs/>
+                <w:lang w:val="en-US"/>
+              </w:rPr>
+              <w:t>'] }}</w:t>
             </w:r>
           </w:p>
         </w:tc>
@@ -2648,23 +3567,33 @@
                 <w:lang w:val="en-US"/>
               </w:rPr>
             </w:pPr>
-            <w:r>
-              <w:rPr>
-                <w:lang w:val="en-US"/>
-              </w:rPr>
-              <w:t>{{</w:t>
-            </w:r>
-            <w:r>
-              <w:rPr>
-                <w:lang w:val="en-US"/>
-              </w:rPr>
-              <w:t xml:space="preserve"> </w:t>
-            </w:r>
-            <w:r>
-              <w:rPr>
-                <w:lang w:val="en-US"/>
-              </w:rPr>
-              <w:t>issues[issue_id]['fix']</w:t>
+            <w:proofErr w:type="gramStart"/>
+            <w:r>
+              <w:rPr>
+                <w:lang w:val="en-US"/>
+              </w:rPr>
+              <w:t>{{ issues</w:t>
+            </w:r>
+            <w:proofErr w:type="gramEnd"/>
+            <w:r>
+              <w:rPr>
+                <w:lang w:val="en-US"/>
+              </w:rPr>
+              <w:t>[</w:t>
+            </w:r>
+            <w:proofErr w:type="spellStart"/>
+            <w:r>
+              <w:rPr>
+                <w:lang w:val="en-US"/>
+              </w:rPr>
+              <w:t>issue_id</w:t>
+            </w:r>
+            <w:proofErr w:type="spellEnd"/>
+            <w:r>
+              <w:rPr>
+                <w:lang w:val="en-US"/>
+              </w:rPr>
+              <w:t>]['fix']</w:t>
             </w:r>
             <w:r>
               <w:rPr>
@@ -2707,13 +3636,7 @@
               <w:rPr>
                 <w:lang w:val="en-US"/>
               </w:rPr>
-              <w:t>Vulnerable servers</w:t>
-            </w:r>
-            <w:r>
-              <w:rPr>
-                <w:lang w:val="en-US"/>
-              </w:rPr>
-              <w:t>:</w:t>
+              <w:t>References:</w:t>
             </w:r>
           </w:p>
         </w:tc>
@@ -2729,15 +3652,271 @@
           </w:tcPr>
           <w:p>
             <w:pPr>
+              <w:jc w:val="left"/>
               <w:rPr>
                 <w:lang w:val="en-US"/>
               </w:rPr>
             </w:pPr>
-            <w:r>
-              <w:rPr>
-                <w:lang w:val="en-US"/>
-              </w:rPr>
-              <w:t xml:space="preserve">{% for port_id in issues[issue_id]['services'] %}{% if issues[issue_id]['services'][port_id]['is_ip'] %}{{issues[issue_id]['services'][port_id]['ip']}}{% if ports[port_id]['port'] != 0 %}:{{ports[port_id]['port']}}{% endif %}{% if not loop.last %} </w:t>
+            <w:proofErr w:type="gramStart"/>
+            <w:r>
+              <w:rPr>
+                <w:lang w:val="en-US"/>
+              </w:rPr>
+              <w:t>{{ issues</w:t>
+            </w:r>
+            <w:proofErr w:type="gramEnd"/>
+            <w:r>
+              <w:rPr>
+                <w:lang w:val="en-US"/>
+              </w:rPr>
+              <w:t>[</w:t>
+            </w:r>
+            <w:proofErr w:type="spellStart"/>
+            <w:r>
+              <w:rPr>
+                <w:lang w:val="en-US"/>
+              </w:rPr>
+              <w:t>issue_id</w:t>
+            </w:r>
+            <w:proofErr w:type="spellEnd"/>
+            <w:r>
+              <w:rPr>
+                <w:lang w:val="en-US"/>
+              </w:rPr>
+              <w:t>]['</w:t>
+            </w:r>
+            <w:r>
+              <w:rPr>
+                <w:lang w:val="en-US"/>
+              </w:rPr>
+              <w:t>references</w:t>
+            </w:r>
+            <w:r>
+              <w:rPr>
+                <w:lang w:val="en-US"/>
+              </w:rPr>
+              <w:t>']</w:t>
+            </w:r>
+            <w:r>
+              <w:rPr>
+                <w:lang w:val="en-US"/>
+              </w:rPr>
+              <w:t xml:space="preserve"> </w:t>
+            </w:r>
+            <w:r>
+              <w:rPr>
+                <w:lang w:val="en-US"/>
+              </w:rPr>
+              <w:t>}}</w:t>
+            </w:r>
+          </w:p>
+        </w:tc>
+      </w:tr>
+      <w:tr>
+        <w:trPr>
+          <w:jc w:val="center"/>
+        </w:trPr>
+        <w:tc>
+          <w:tcPr>
+            <w:tcW w:w="3214" w:type="dxa"/>
+            <w:gridSpan w:val="2"/>
+            <w:tcBorders>
+              <w:top w:val="nil"/>
+              <w:left w:val="nil"/>
+              <w:bottom w:val="nil"/>
+              <w:right w:val="nil"/>
+            </w:tcBorders>
+          </w:tcPr>
+          <w:p>
+            <w:pPr>
+              <w:pStyle w:val="Table1"/>
+              <w:rPr>
+                <w:lang w:val="en-US"/>
+              </w:rPr>
+            </w:pPr>
+            <w:r>
+              <w:rPr>
+                <w:lang w:val="en-US"/>
+              </w:rPr>
+              <w:t>Vulnerable servers:</w:t>
+            </w:r>
+          </w:p>
+        </w:tc>
+        <w:tc>
+          <w:tcPr>
+            <w:tcW w:w="6425" w:type="dxa"/>
+            <w:tcBorders>
+              <w:top w:val="nil"/>
+              <w:left w:val="nil"/>
+              <w:bottom w:val="nil"/>
+              <w:right w:val="nil"/>
+            </w:tcBorders>
+          </w:tcPr>
+          <w:p>
+            <w:pPr>
+              <w:rPr>
+                <w:lang w:val="en-US"/>
+              </w:rPr>
+            </w:pPr>
+            <w:r>
+              <w:rPr>
+                <w:lang w:val="en-US"/>
+              </w:rPr>
+              <w:t xml:space="preserve">{% for </w:t>
+            </w:r>
+            <w:proofErr w:type="spellStart"/>
+            <w:r>
+              <w:rPr>
+                <w:lang w:val="en-US"/>
+              </w:rPr>
+              <w:t>port_id</w:t>
+            </w:r>
+            <w:proofErr w:type="spellEnd"/>
+            <w:r>
+              <w:rPr>
+                <w:lang w:val="en-US"/>
+              </w:rPr>
+              <w:t xml:space="preserve"> in issues[</w:t>
+            </w:r>
+            <w:proofErr w:type="spellStart"/>
+            <w:r>
+              <w:rPr>
+                <w:lang w:val="en-US"/>
+              </w:rPr>
+              <w:t>issue_id</w:t>
+            </w:r>
+            <w:proofErr w:type="spellEnd"/>
+            <w:r>
+              <w:rPr>
+                <w:lang w:val="en-US"/>
+              </w:rPr>
+              <w:t>]['services'] %}{% if issues[</w:t>
+            </w:r>
+            <w:proofErr w:type="spellStart"/>
+            <w:r>
+              <w:rPr>
+                <w:lang w:val="en-US"/>
+              </w:rPr>
+              <w:t>issue_id</w:t>
+            </w:r>
+            <w:proofErr w:type="spellEnd"/>
+            <w:r>
+              <w:rPr>
+                <w:lang w:val="en-US"/>
+              </w:rPr>
+              <w:t>]['services'][</w:t>
+            </w:r>
+            <w:proofErr w:type="spellStart"/>
+            <w:r>
+              <w:rPr>
+                <w:lang w:val="en-US"/>
+              </w:rPr>
+              <w:t>port_id</w:t>
+            </w:r>
+            <w:proofErr w:type="spellEnd"/>
+            <w:r>
+              <w:rPr>
+                <w:lang w:val="en-US"/>
+              </w:rPr>
+              <w:t>]['</w:t>
+            </w:r>
+            <w:proofErr w:type="spellStart"/>
+            <w:r>
+              <w:rPr>
+                <w:lang w:val="en-US"/>
+              </w:rPr>
+              <w:t>is_ip</w:t>
+            </w:r>
+            <w:proofErr w:type="spellEnd"/>
+            <w:r>
+              <w:rPr>
+                <w:lang w:val="en-US"/>
+              </w:rPr>
+              <w:t>'] %}{{issues[</w:t>
+            </w:r>
+            <w:proofErr w:type="spellStart"/>
+            <w:r>
+              <w:rPr>
+                <w:lang w:val="en-US"/>
+              </w:rPr>
+              <w:t>issue_id</w:t>
+            </w:r>
+            <w:proofErr w:type="spellEnd"/>
+            <w:r>
+              <w:rPr>
+                <w:lang w:val="en-US"/>
+              </w:rPr>
+              <w:t>]['services'][</w:t>
+            </w:r>
+            <w:proofErr w:type="spellStart"/>
+            <w:r>
+              <w:rPr>
+                <w:lang w:val="en-US"/>
+              </w:rPr>
+              <w:t>port_id</w:t>
+            </w:r>
+            <w:proofErr w:type="spellEnd"/>
+            <w:r>
+              <w:rPr>
+                <w:lang w:val="en-US"/>
+              </w:rPr>
+              <w:t>]['</w:t>
+            </w:r>
+            <w:proofErr w:type="spellStart"/>
+            <w:r>
+              <w:rPr>
+                <w:lang w:val="en-US"/>
+              </w:rPr>
+              <w:t>ip</w:t>
+            </w:r>
+            <w:proofErr w:type="spellEnd"/>
+            <w:r>
+              <w:rPr>
+                <w:lang w:val="en-US"/>
+              </w:rPr>
+              <w:t>']}}{% if ports[</w:t>
+            </w:r>
+            <w:proofErr w:type="spellStart"/>
+            <w:r>
+              <w:rPr>
+                <w:lang w:val="en-US"/>
+              </w:rPr>
+              <w:t>port_id</w:t>
+            </w:r>
+            <w:proofErr w:type="spellEnd"/>
+            <w:r>
+              <w:rPr>
+                <w:lang w:val="en-US"/>
+              </w:rPr>
+              <w:t>]['port'] != 0 %}:{{ports[</w:t>
+            </w:r>
+            <w:proofErr w:type="spellStart"/>
+            <w:r>
+              <w:rPr>
+                <w:lang w:val="en-US"/>
+              </w:rPr>
+              <w:t>port_id</w:t>
+            </w:r>
+            <w:proofErr w:type="spellEnd"/>
+            <w:r>
+              <w:rPr>
+                <w:lang w:val="en-US"/>
+              </w:rPr>
+              <w:t xml:space="preserve">]['port']}}{% endif %}{% if not </w:t>
+            </w:r>
+            <w:proofErr w:type="spellStart"/>
+            <w:r>
+              <w:rPr>
+                <w:lang w:val="en-US"/>
+              </w:rPr>
+              <w:t>loop.last</w:t>
+            </w:r>
+            <w:proofErr w:type="spellEnd"/>
+            <w:r>
+              <w:rPr>
+                <w:lang w:val="en-US"/>
+              </w:rPr>
+              <w:t xml:space="preserve"> %} </w:t>
             </w:r>
           </w:p>
           <w:p>
@@ -2750,7 +3929,63 @@
               <w:rPr>
                 <w:lang w:val="en-US"/>
               </w:rPr>
-              <w:t xml:space="preserve">{% elif issues[issue_id]['services'][port_id]['hostnames'] </w:t>
+              <w:t xml:space="preserve">{% </w:t>
+            </w:r>
+            <w:proofErr w:type="spellStart"/>
+            <w:r>
+              <w:rPr>
+                <w:lang w:val="en-US"/>
+              </w:rPr>
+              <w:t>elif</w:t>
+            </w:r>
+            <w:proofErr w:type="spellEnd"/>
+            <w:r>
+              <w:rPr>
+                <w:lang w:val="en-US"/>
+              </w:rPr>
+              <w:t xml:space="preserve"> issues[</w:t>
+            </w:r>
+            <w:proofErr w:type="spellStart"/>
+            <w:r>
+              <w:rPr>
+                <w:lang w:val="en-US"/>
+              </w:rPr>
+              <w:t>issue_</w:t>
+            </w:r>
+            <w:proofErr w:type="gramStart"/>
+            <w:r>
+              <w:rPr>
+                <w:lang w:val="en-US"/>
+              </w:rPr>
+              <w:t>id</w:t>
+            </w:r>
+            <w:proofErr w:type="spellEnd"/>
+            <w:r>
+              <w:rPr>
+                <w:lang w:val="en-US"/>
+              </w:rPr>
+              <w:t>][</w:t>
+            </w:r>
+            <w:proofErr w:type="gramEnd"/>
+            <w:r>
+              <w:rPr>
+                <w:lang w:val="en-US"/>
+              </w:rPr>
+              <w:t>'services'][</w:t>
+            </w:r>
+            <w:proofErr w:type="spellStart"/>
+            <w:r>
+              <w:rPr>
+                <w:lang w:val="en-US"/>
+              </w:rPr>
+              <w:t>port_id</w:t>
+            </w:r>
+            <w:proofErr w:type="spellEnd"/>
+            <w:r>
+              <w:rPr>
+                <w:lang w:val="en-US"/>
+              </w:rPr>
+              <w:t xml:space="preserve">]['hostnames'] </w:t>
             </w:r>
             <w:r>
               <w:rPr>
@@ -2769,7 +4004,105 @@
               <w:rPr>
                 <w:lang w:val="en-US"/>
               </w:rPr>
-              <w:t xml:space="preserve">{% endif %}{% endif %}{% for hostname_id in issues[issue_id]['services'][port_id]['hostnames'] %}{{hostnames[hostname_id]['hostname']}}{% if ports[port_id]['port'] != 0 %}:{{ports[port_id]['port']}}{% endif %} {% if not loop.last %} </w:t>
+              <w:t xml:space="preserve">{% endif %}{% endif %}{% for </w:t>
+            </w:r>
+            <w:proofErr w:type="spellStart"/>
+            <w:r>
+              <w:rPr>
+                <w:lang w:val="en-US"/>
+              </w:rPr>
+              <w:t>hostname_id</w:t>
+            </w:r>
+            <w:proofErr w:type="spellEnd"/>
+            <w:r>
+              <w:rPr>
+                <w:lang w:val="en-US"/>
+              </w:rPr>
+              <w:t xml:space="preserve"> in issues[</w:t>
+            </w:r>
+            <w:proofErr w:type="spellStart"/>
+            <w:r>
+              <w:rPr>
+                <w:lang w:val="en-US"/>
+              </w:rPr>
+              <w:t>issue_id</w:t>
+            </w:r>
+            <w:proofErr w:type="spellEnd"/>
+            <w:r>
+              <w:rPr>
+                <w:lang w:val="en-US"/>
+              </w:rPr>
+              <w:t>]['services'][</w:t>
+            </w:r>
+            <w:proofErr w:type="spellStart"/>
+            <w:r>
+              <w:rPr>
+                <w:lang w:val="en-US"/>
+              </w:rPr>
+              <w:t>port_id</w:t>
+            </w:r>
+            <w:proofErr w:type="spellEnd"/>
+            <w:r>
+              <w:rPr>
+                <w:lang w:val="en-US"/>
+              </w:rPr>
+              <w:t>]['hostnames'] %}{{hostnames[</w:t>
+            </w:r>
+            <w:proofErr w:type="spellStart"/>
+            <w:r>
+              <w:rPr>
+                <w:lang w:val="en-US"/>
+              </w:rPr>
+              <w:t>hostname_id</w:t>
+            </w:r>
+            <w:proofErr w:type="spellEnd"/>
+            <w:r>
+              <w:rPr>
+                <w:lang w:val="en-US"/>
+              </w:rPr>
+              <w:t>]['hostname']}}{% if ports[</w:t>
+            </w:r>
+            <w:proofErr w:type="spellStart"/>
+            <w:r>
+              <w:rPr>
+                <w:lang w:val="en-US"/>
+              </w:rPr>
+              <w:t>port_id</w:t>
+            </w:r>
+            <w:proofErr w:type="spellEnd"/>
+            <w:r>
+              <w:rPr>
+                <w:lang w:val="en-US"/>
+              </w:rPr>
+              <w:t>]['port'] != 0 %}:{{ports[</w:t>
+            </w:r>
+            <w:proofErr w:type="spellStart"/>
+            <w:r>
+              <w:rPr>
+                <w:lang w:val="en-US"/>
+              </w:rPr>
+              <w:t>port_id</w:t>
+            </w:r>
+            <w:proofErr w:type="spellEnd"/>
+            <w:r>
+              <w:rPr>
+                <w:lang w:val="en-US"/>
+              </w:rPr>
+              <w:t xml:space="preserve">]['port']}}{% endif %} {% if not </w:t>
+            </w:r>
+            <w:proofErr w:type="spellStart"/>
+            <w:r>
+              <w:rPr>
+                <w:lang w:val="en-US"/>
+              </w:rPr>
+              <w:t>loop.last</w:t>
+            </w:r>
+            <w:proofErr w:type="spellEnd"/>
+            <w:r>
+              <w:rPr>
+                <w:lang w:val="en-US"/>
+              </w:rPr>
+              <w:t xml:space="preserve"> %} </w:t>
             </w:r>
           </w:p>
           <w:p>
@@ -2782,8 +4115,49 @@
               <w:rPr>
                 <w:lang w:val="en-US"/>
               </w:rPr>
-              <w:lastRenderedPageBreak/>
-              <w:t xml:space="preserve">{% endif %} {% endfor %}{% endfor %} </w:t>
+              <w:t xml:space="preserve">{% endif %} {% </w:t>
+            </w:r>
+            <w:proofErr w:type="spellStart"/>
+            <w:r>
+              <w:rPr>
+                <w:lang w:val="en-US"/>
+              </w:rPr>
+              <w:t>endfor</w:t>
+            </w:r>
+            <w:proofErr w:type="spellEnd"/>
+            <w:r>
+              <w:rPr>
+                <w:lang w:val="en-US"/>
+              </w:rPr>
+              <w:t xml:space="preserve"> </w:t>
+            </w:r>
+            <w:proofErr w:type="gramStart"/>
+            <w:r>
+              <w:rPr>
+                <w:lang w:val="en-US"/>
+              </w:rPr>
+              <w:t>%}{</w:t>
+            </w:r>
+            <w:proofErr w:type="gramEnd"/>
+            <w:r>
+              <w:rPr>
+                <w:lang w:val="en-US"/>
+              </w:rPr>
+              <w:t xml:space="preserve">% </w:t>
+            </w:r>
+            <w:proofErr w:type="spellStart"/>
+            <w:r>
+              <w:rPr>
+                <w:lang w:val="en-US"/>
+              </w:rPr>
+              <w:t>endfor</w:t>
+            </w:r>
+            <w:proofErr w:type="spellEnd"/>
+            <w:r>
+              <w:rPr>
+                <w:lang w:val="en-US"/>
+              </w:rPr>
+              <w:t xml:space="preserve"> %} </w:t>
             </w:r>
           </w:p>
         </w:tc>
@@ -2817,7 +4191,6 @@
               <w:rPr>
                 <w:lang w:val="en-US"/>
               </w:rPr>
-              <w:lastRenderedPageBreak/>
               <w:t xml:space="preserve">{% </w:t>
             </w:r>
             <w:r>
@@ -2844,6 +4217,7 @@
               </w:rPr>
               <w:t>[</w:t>
             </w:r>
+            <w:proofErr w:type="spellStart"/>
             <w:r>
               <w:rPr>
                 <w:lang w:val="en-US"/>
@@ -2856,24 +4230,35 @@
               </w:rPr>
               <w:t>_</w:t>
             </w:r>
+            <w:proofErr w:type="gramStart"/>
             <w:r>
               <w:rPr>
                 <w:lang w:val="en-US"/>
               </w:rPr>
               <w:t>id</w:t>
             </w:r>
-            <w:r>
-              <w:rPr>
-                <w:lang w:val="en-US"/>
-              </w:rPr>
-              <w:t>]['</w:t>
-            </w:r>
+            <w:proofErr w:type="spellEnd"/>
+            <w:r>
+              <w:rPr>
+                <w:lang w:val="en-US"/>
+              </w:rPr>
+              <w:t>][</w:t>
+            </w:r>
+            <w:proofErr w:type="gramEnd"/>
+            <w:r>
+              <w:rPr>
+                <w:lang w:val="en-US"/>
+              </w:rPr>
+              <w:t>'</w:t>
+            </w:r>
+            <w:proofErr w:type="spellStart"/>
             <w:r>
               <w:rPr>
                 <w:lang w:val="en-US"/>
               </w:rPr>
               <w:t>pocs</w:t>
             </w:r>
+            <w:proofErr w:type="spellEnd"/>
             <w:r>
               <w:rPr>
                 <w:lang w:val="en-US"/>
@@ -2948,7 +4333,49 @@
         <w:rPr>
           <w:lang w:val="en-US"/>
         </w:rPr>
-        <w:t>issues[issue_id]['pocs']</w:t>
+        <w:t>issues[</w:t>
+      </w:r>
+      <w:proofErr w:type="spellStart"/>
+      <w:r>
+        <w:rPr>
+          <w:lang w:val="en-US"/>
+        </w:rPr>
+        <w:t>issue_</w:t>
+      </w:r>
+      <w:proofErr w:type="gramStart"/>
+      <w:r>
+        <w:rPr>
+          <w:lang w:val="en-US"/>
+        </w:rPr>
+        <w:t>id</w:t>
+      </w:r>
+      <w:proofErr w:type="spellEnd"/>
+      <w:r>
+        <w:rPr>
+          <w:lang w:val="en-US"/>
+        </w:rPr>
+        <w:t>][</w:t>
+      </w:r>
+      <w:proofErr w:type="gramEnd"/>
+      <w:r>
+        <w:rPr>
+          <w:lang w:val="en-US"/>
+        </w:rPr>
+        <w:t>'</w:t>
+      </w:r>
+      <w:proofErr w:type="spellStart"/>
+      <w:r>
+        <w:rPr>
+          <w:lang w:val="en-US"/>
+        </w:rPr>
+        <w:t>pocs</w:t>
+      </w:r>
+      <w:proofErr w:type="spellEnd"/>
+      <w:r>
+        <w:rPr>
+          <w:lang w:val="en-US"/>
+        </w:rPr>
+        <w:t>']</w:t>
       </w:r>
       <w:r>
         <w:rPr>
@@ -2960,26 +4387,112 @@
         <w:rPr>
           <w:lang w:val="en-US"/>
         </w:rPr>
-        <w:t>{% for poc_id in issues[issue_id][‘pocs’] %}</w:t>
-      </w:r>
-      <w:r>
-        <w:rPr>
-          <w:lang w:val="en-US"/>
-        </w:rPr>
-        <w:t>{% if pocs[poc_id][‘priority’] == 1 %}</w:t>
-      </w:r>
-      <w:r>
-        <w:rPr>
-          <w:lang w:val="en-US"/>
-        </w:rPr>
-        <w:t>{% if pocs[</w:t>
-      </w:r>
+        <w:t xml:space="preserve">{% for </w:t>
+      </w:r>
+      <w:proofErr w:type="spellStart"/>
       <w:r>
         <w:rPr>
           <w:lang w:val="en-US"/>
         </w:rPr>
         <w:t>poc_id</w:t>
       </w:r>
+      <w:proofErr w:type="spellEnd"/>
+      <w:r>
+        <w:rPr>
+          <w:lang w:val="en-US"/>
+        </w:rPr>
+        <w:t xml:space="preserve"> in issues[</w:t>
+      </w:r>
+      <w:proofErr w:type="spellStart"/>
+      <w:r>
+        <w:rPr>
+          <w:lang w:val="en-US"/>
+        </w:rPr>
+        <w:t>issue_id</w:t>
+      </w:r>
+      <w:proofErr w:type="spellEnd"/>
+      <w:r>
+        <w:rPr>
+          <w:lang w:val="en-US"/>
+        </w:rPr>
+        <w:t>][‘</w:t>
+      </w:r>
+      <w:proofErr w:type="spellStart"/>
+      <w:r>
+        <w:rPr>
+          <w:lang w:val="en-US"/>
+        </w:rPr>
+        <w:t>pocs</w:t>
+      </w:r>
+      <w:proofErr w:type="spellEnd"/>
+      <w:r>
+        <w:rPr>
+          <w:lang w:val="en-US"/>
+        </w:rPr>
+        <w:t>’] %}</w:t>
+      </w:r>
+      <w:r>
+        <w:rPr>
+          <w:lang w:val="en-US"/>
+        </w:rPr>
+        <w:t xml:space="preserve">{% if </w:t>
+      </w:r>
+      <w:proofErr w:type="spellStart"/>
+      <w:r>
+        <w:rPr>
+          <w:lang w:val="en-US"/>
+        </w:rPr>
+        <w:t>pocs</w:t>
+      </w:r>
+      <w:proofErr w:type="spellEnd"/>
+      <w:r>
+        <w:rPr>
+          <w:lang w:val="en-US"/>
+        </w:rPr>
+        <w:t>[</w:t>
+      </w:r>
+      <w:proofErr w:type="spellStart"/>
+      <w:r>
+        <w:rPr>
+          <w:lang w:val="en-US"/>
+        </w:rPr>
+        <w:t>poc_id</w:t>
+      </w:r>
+      <w:proofErr w:type="spellEnd"/>
+      <w:r>
+        <w:rPr>
+          <w:lang w:val="en-US"/>
+        </w:rPr>
+        <w:t>][‘priority’] == 1 %}</w:t>
+      </w:r>
+      <w:r>
+        <w:rPr>
+          <w:lang w:val="en-US"/>
+        </w:rPr>
+        <w:t xml:space="preserve">{% if </w:t>
+      </w:r>
+      <w:proofErr w:type="spellStart"/>
+      <w:r>
+        <w:rPr>
+          <w:lang w:val="en-US"/>
+        </w:rPr>
+        <w:t>pocs</w:t>
+      </w:r>
+      <w:proofErr w:type="spellEnd"/>
+      <w:r>
+        <w:rPr>
+          <w:lang w:val="en-US"/>
+        </w:rPr>
+        <w:t>[</w:t>
+      </w:r>
+      <w:proofErr w:type="spellStart"/>
+      <w:r>
+        <w:rPr>
+          <w:lang w:val="en-US"/>
+        </w:rPr>
+        <w:t>poc_id</w:t>
+      </w:r>
+      <w:proofErr w:type="spellEnd"/>
       <w:r>
         <w:rPr>
           <w:lang w:val="en-US"/>
@@ -3008,6 +4521,7 @@
                 <w:lang w:val="en-US"/>
               </w:rPr>
             </w:pPr>
+            <w:proofErr w:type="gramStart"/>
             <w:r>
               <w:rPr>
                 <w:rFonts w:ascii="Courier New" w:hAnsi="Courier New" w:cs="Courier New"/>
@@ -3015,8 +4529,9 @@
                 <w:szCs w:val="20"/>
                 <w:lang w:val="en-US"/>
               </w:rPr>
-              <w:t>{{ pocs[</w:t>
-            </w:r>
+              <w:t xml:space="preserve">{{ </w:t>
+            </w:r>
+            <w:proofErr w:type="spellStart"/>
             <w:r>
               <w:rPr>
                 <w:rFonts w:ascii="Courier New" w:hAnsi="Courier New" w:cs="Courier New"/>
@@ -3024,8 +4539,30 @@
                 <w:szCs w:val="20"/>
                 <w:lang w:val="en-US"/>
               </w:rPr>
+              <w:t>pocs</w:t>
+            </w:r>
+            <w:proofErr w:type="spellEnd"/>
+            <w:proofErr w:type="gramEnd"/>
+            <w:r>
+              <w:rPr>
+                <w:rFonts w:ascii="Courier New" w:hAnsi="Courier New" w:cs="Courier New"/>
+                <w:sz w:val="20"/>
+                <w:szCs w:val="20"/>
+                <w:lang w:val="en-US"/>
+              </w:rPr>
+              <w:t>[</w:t>
+            </w:r>
+            <w:proofErr w:type="spellStart"/>
+            <w:r>
+              <w:rPr>
+                <w:rFonts w:ascii="Courier New" w:hAnsi="Courier New" w:cs="Courier New"/>
+                <w:sz w:val="20"/>
+                <w:szCs w:val="20"/>
+                <w:lang w:val="en-US"/>
+              </w:rPr>
               <w:t>poc_id</w:t>
             </w:r>
+            <w:proofErr w:type="spellEnd"/>
             <w:r>
               <w:rPr>
                 <w:rFonts w:ascii="Courier New" w:hAnsi="Courier New" w:cs="Courier New"/>
@@ -3099,20 +4636,65 @@
           <w:noProof/>
           <w:lang w:val="en-US"/>
         </w:rPr>
-        <w:t>['comment']}} {% if text_count.append(text_count.pop() + 1) %}{% endif %}</w:t>
-      </w:r>
-      <w:r>
-        <w:rPr>
-          <w:lang w:val="en-US"/>
-        </w:rPr>
-        <w:t>{% elif pocs[</w:t>
-      </w:r>
+        <w:t xml:space="preserve">['comment']}} {% if text_count.append(text_count.pop() + 1) %}{% endif </w:t>
+      </w:r>
+      <w:proofErr w:type="gramStart"/>
+      <w:r>
+        <w:rPr>
+          <w:noProof/>
+          <w:lang w:val="en-US"/>
+        </w:rPr>
+        <w:t>%}</w:t>
+      </w:r>
+      <w:r>
+        <w:rPr>
+          <w:lang w:val="en-US"/>
+        </w:rPr>
+        <w:t>{</w:t>
+      </w:r>
+      <w:proofErr w:type="gramEnd"/>
+      <w:r>
+        <w:rPr>
+          <w:lang w:val="en-US"/>
+        </w:rPr>
+        <w:t xml:space="preserve">% </w:t>
+      </w:r>
+      <w:proofErr w:type="spellStart"/>
+      <w:r>
+        <w:rPr>
+          <w:lang w:val="en-US"/>
+        </w:rPr>
+        <w:t>elif</w:t>
+      </w:r>
+      <w:proofErr w:type="spellEnd"/>
+      <w:r>
+        <w:rPr>
+          <w:lang w:val="en-US"/>
+        </w:rPr>
+        <w:t xml:space="preserve"> </w:t>
+      </w:r>
+      <w:proofErr w:type="spellStart"/>
+      <w:r>
+        <w:rPr>
+          <w:lang w:val="en-US"/>
+        </w:rPr>
+        <w:t>pocs</w:t>
+      </w:r>
+      <w:proofErr w:type="spellEnd"/>
+      <w:r>
+        <w:rPr>
+          <w:lang w:val="en-US"/>
+        </w:rPr>
+        <w:t>[</w:t>
+      </w:r>
+      <w:proofErr w:type="spellStart"/>
       <w:r>
         <w:rPr>
           <w:lang w:val="en-US"/>
         </w:rPr>
         <w:t>poc_id</w:t>
       </w:r>
+      <w:proofErr w:type="spellEnd"/>
       <w:r>
         <w:rPr>
           <w:lang w:val="en-US"/>
@@ -3152,6 +4734,7 @@
                 <w:lang w:val="en-US"/>
               </w:rPr>
             </w:pPr>
+            <w:proofErr w:type="gramStart"/>
             <w:r>
               <w:rPr>
                 <w:lang w:val="en-US"/>
@@ -3164,24 +4747,35 @@
               </w:rPr>
               <w:t xml:space="preserve"> </w:t>
             </w:r>
-            <w:r>
-              <w:rPr>
-                <w:lang w:val="en-US"/>
-              </w:rPr>
-              <w:t>docx_image</w:t>
-            </w:r>
+            <w:proofErr w:type="spellStart"/>
+            <w:r>
+              <w:rPr>
+                <w:lang w:val="en-US"/>
+              </w:rPr>
+              <w:t>docx</w:t>
+            </w:r>
+            <w:proofErr w:type="gramEnd"/>
+            <w:r>
+              <w:rPr>
+                <w:lang w:val="en-US"/>
+              </w:rPr>
+              <w:t>_image</w:t>
+            </w:r>
+            <w:proofErr w:type="spellEnd"/>
             <w:r>
               <w:rPr>
                 <w:lang w:val="en-US"/>
               </w:rPr>
               <w:t>(</w:t>
             </w:r>
+            <w:proofErr w:type="spellStart"/>
             <w:r>
               <w:rPr>
                 <w:lang w:val="en-US"/>
               </w:rPr>
               <w:t>poc_id</w:t>
             </w:r>
+            <w:proofErr w:type="spellEnd"/>
             <w:r>
               <w:rPr>
                 <w:lang w:val="en-US"/>
@@ -3274,7 +4868,28 @@
           <w:noProof/>
           <w:lang w:val="en-US"/>
         </w:rPr>
-        <w:t>]['comment']}} {% if image_count.append(image_count.pop() + 1) %}{%endif%}</w:t>
+        <w:t>]['comment']}} {% if image_count.append(image_count.pop() + 1) %}{%endif</w:t>
+      </w:r>
+      <w:proofErr w:type="gramStart"/>
+      <w:r>
+        <w:rPr>
+          <w:noProof/>
+          <w:lang w:val="en-US"/>
+        </w:rPr>
+        <w:t>%}</w:t>
+      </w:r>
+      <w:r>
+        <w:rPr>
+          <w:lang w:val="en-US"/>
+        </w:rPr>
+        <w:t>{</w:t>
+      </w:r>
+      <w:proofErr w:type="gramEnd"/>
+      <w:r>
+        <w:rPr>
+          <w:lang w:val="en-US"/>
+        </w:rPr>
+        <w:t>%endif%}</w:t>
       </w:r>
       <w:r>
         <w:rPr>
@@ -3286,13 +4901,21 @@
         <w:rPr>
           <w:lang w:val="en-US"/>
         </w:rPr>
-        <w:t>{%endif%}</w:t>
-      </w:r>
-      <w:r>
-        <w:rPr>
-          <w:lang w:val="en-US"/>
-        </w:rPr>
-        <w:t>{%endfor%</w:t>
+        <w:t>{%</w:t>
+      </w:r>
+      <w:proofErr w:type="spellStart"/>
+      <w:r>
+        <w:rPr>
+          <w:lang w:val="en-US"/>
+        </w:rPr>
+        <w:t>endfor</w:t>
+      </w:r>
+      <w:proofErr w:type="spellEnd"/>
+      <w:r>
+        <w:rPr>
+          <w:lang w:val="en-US"/>
+        </w:rPr>
+        <w:t>%</w:t>
       </w:r>
       <w:r>
         <w:rPr>
@@ -3325,8 +4948,21 @@
         <w:rPr>
           <w:lang w:val="en-US"/>
         </w:rPr>
-        <w:lastRenderedPageBreak/>
-        <w:t xml:space="preserve">{% endfor </w:t>
+        <w:t xml:space="preserve">{% </w:t>
+      </w:r>
+      <w:proofErr w:type="spellStart"/>
+      <w:r>
+        <w:rPr>
+          <w:lang w:val="en-US"/>
+        </w:rPr>
+        <w:t>endfor</w:t>
+      </w:r>
+      <w:proofErr w:type="spellEnd"/>
+      <w:r>
+        <w:rPr>
+          <w:lang w:val="en-US"/>
+        </w:rPr>
+        <w:t xml:space="preserve"> </w:t>
       </w:r>
       <w:r>
         <w:t>-</w:t>
@@ -3351,13 +4987,21 @@
           <w:lang w:val="en-US"/>
         </w:rPr>
         <w:br w:type="page"/>
-      </w:r>
-      <w:r>
-        <w:rPr>
-          <w:lang w:val="en-US"/>
-        </w:rPr>
-        <w:lastRenderedPageBreak/>
-        <w:t xml:space="preserve">{% endfor </w:t>
+        <w:t xml:space="preserve">{% </w:t>
+      </w:r>
+      <w:proofErr w:type="spellStart"/>
+      <w:r>
+        <w:rPr>
+          <w:lang w:val="en-US"/>
+        </w:rPr>
+        <w:t>endfor</w:t>
+      </w:r>
+      <w:proofErr w:type="spellEnd"/>
+      <w:r>
+        <w:rPr>
+          <w:lang w:val="en-US"/>
+        </w:rPr>
+        <w:t xml:space="preserve"> </w:t>
       </w:r>
       <w:r>
         <w:t>-</w:t>
@@ -3509,7 +5153,7 @@
         <wp:inline distT="0" distB="0" distL="0" distR="0" wp14:anchorId="488E5690" wp14:editId="0687CF17">
           <wp:extent cx="1700852" cy="458657"/>
           <wp:effectExtent l="0" t="0" r="0" b="0"/>
-          <wp:docPr id="3" name="Рисунок 3"/>
+          <wp:docPr id="3" name="Рисунок 2"/>
           <wp:cNvGraphicFramePr>
             <a:graphicFrameLocks xmlns:a="http://schemas.openxmlformats.org/drawingml/2006/main" noChangeAspect="1"/>
           </wp:cNvGraphicFramePr>

</xml_diff>